<commit_message>
clean up CSS, add info on anony; CC logo still needs to fix.
</commit_message>
<xml_diff>
--- a/word/nime-papers-template.docx
+++ b/word/nime-papers-template.docx
@@ -1,6 +1,6 @@
 
 <file path=word/document.xml><?xml version="1.0" encoding="utf-8"?>
-<w:document xmlns:wpc="http://schemas.microsoft.com/office/word/2010/wordprocessingCanvas" xmlns:cx="http://schemas.microsoft.com/office/drawing/2014/chartex" xmlns:cx1="http://schemas.microsoft.com/office/drawing/2015/9/8/chartex" xmlns:cx2="http://schemas.microsoft.com/office/drawing/2015/10/21/chartex" xmlns:cx3="http://schemas.microsoft.com/office/drawing/2016/5/9/chartex" xmlns:cx4="http://schemas.microsoft.com/office/drawing/2016/5/10/chartex" xmlns:cx5="http://schemas.microsoft.com/office/drawing/2016/5/11/chartex" xmlns:cx6="http://schemas.microsoft.com/office/drawing/2016/5/12/chartex" xmlns:cx7="http://schemas.microsoft.com/office/drawing/2016/5/13/chartex" xmlns:cx8="http://schemas.microsoft.com/office/drawing/2016/5/14/chartex" xmlns:mc="http://schemas.openxmlformats.org/markup-compatibility/2006" xmlns:aink="http://schemas.microsoft.com/office/drawing/2016/ink" xmlns:am3d="http://schemas.microsoft.com/office/drawing/2017/model3d" xmlns:o="urn:schemas-microsoft-com:office:office" xmlns:oel="http://schemas.microsoft.com/office/2019/extlst" xmlns:r="http://schemas.openxmlformats.org/officeDocument/2006/relationships" xmlns:m="http://schemas.openxmlformats.org/officeDocument/2006/math" xmlns:v="urn:schemas-microsoft-com:vml" xmlns:wp14="http://schemas.microsoft.com/office/word/2010/wordprocessingDrawing" xmlns:wp="http://schemas.openxmlformats.org/drawingml/2006/wordprocessingDrawing" xmlns:w10="urn:schemas-microsoft-com:office:word" xmlns:w="http://schemas.openxmlformats.org/wordprocessingml/2006/main" xmlns:w14="http://schemas.microsoft.com/office/word/2010/wordml" xmlns:w15="http://schemas.microsoft.com/office/word/2012/wordml" xmlns:w16cex="http://schemas.microsoft.com/office/word/2018/wordml/cex" xmlns:w16cid="http://schemas.microsoft.com/office/word/2016/wordml/cid" xmlns:w16="http://schemas.microsoft.com/office/word/2018/wordml" xmlns:w16sdtdh="http://schemas.microsoft.com/office/word/2020/wordml/sdtdatahash" xmlns:w16se="http://schemas.microsoft.com/office/word/2015/wordml/symex" xmlns:wpg="http://schemas.microsoft.com/office/word/2010/wordprocessingGroup" xmlns:wpi="http://schemas.microsoft.com/office/word/2010/wordprocessingInk" xmlns:wne="http://schemas.microsoft.com/office/word/2006/wordml" xmlns:wps="http://schemas.microsoft.com/office/word/2010/wordprocessingShape" mc:Ignorable="w14 w15 w16se w16cid w16 w16cex w16sdtdh wp14">
+<w:document xmlns:wpc="http://schemas.microsoft.com/office/word/2010/wordprocessingCanvas" xmlns:cx="http://schemas.microsoft.com/office/drawing/2014/chartex" xmlns:cx1="http://schemas.microsoft.com/office/drawing/2015/9/8/chartex" xmlns:cx2="http://schemas.microsoft.com/office/drawing/2015/10/21/chartex" xmlns:cx3="http://schemas.microsoft.com/office/drawing/2016/5/9/chartex" xmlns:cx4="http://schemas.microsoft.com/office/drawing/2016/5/10/chartex" xmlns:cx5="http://schemas.microsoft.com/office/drawing/2016/5/11/chartex" xmlns:cx6="http://schemas.microsoft.com/office/drawing/2016/5/12/chartex" xmlns:cx7="http://schemas.microsoft.com/office/drawing/2016/5/13/chartex" xmlns:cx8="http://schemas.microsoft.com/office/drawing/2016/5/14/chartex" xmlns:mc="http://schemas.openxmlformats.org/markup-compatibility/2006" xmlns:aink="http://schemas.microsoft.com/office/drawing/2016/ink" xmlns:am3d="http://schemas.microsoft.com/office/drawing/2017/model3d" xmlns:o="urn:schemas-microsoft-com:office:office" xmlns:oel="http://schemas.microsoft.com/office/2019/extlst" xmlns:r="http://schemas.openxmlformats.org/officeDocument/2006/relationships" xmlns:m="http://schemas.openxmlformats.org/officeDocument/2006/math" xmlns:v="urn:schemas-microsoft-com:vml" xmlns:wp14="http://schemas.microsoft.com/office/word/2010/wordprocessingDrawing" xmlns:wp="http://schemas.openxmlformats.org/drawingml/2006/wordprocessingDrawing" xmlns:w10="urn:schemas-microsoft-com:office:word" xmlns:w="http://schemas.openxmlformats.org/wordprocessingml/2006/main" xmlns:w14="http://schemas.microsoft.com/office/word/2010/wordml" xmlns:w15="http://schemas.microsoft.com/office/word/2012/wordml" xmlns:w16cex="http://schemas.microsoft.com/office/word/2018/wordml/cex" xmlns:w16cid="http://schemas.microsoft.com/office/word/2016/wordml/cid" xmlns:w16="http://schemas.microsoft.com/office/word/2018/wordml" xmlns:w16du="http://schemas.microsoft.com/office/word/2023/wordml/word16du" xmlns:w16sdtdh="http://schemas.microsoft.com/office/word/2020/wordml/sdtdatahash" xmlns:w16se="http://schemas.microsoft.com/office/word/2015/wordml/symex" xmlns:wpg="http://schemas.microsoft.com/office/word/2010/wordprocessingGroup" xmlns:wpi="http://schemas.microsoft.com/office/word/2010/wordprocessingInk" xmlns:wne="http://schemas.microsoft.com/office/word/2006/wordml" xmlns:wps="http://schemas.microsoft.com/office/word/2010/wordprocessingShape" mc:Ignorable="w14 w15 w16se w16cid w16 w16cex w16sdtdh w16du wp14">
   <w:body>
     <w:p>
       <w:pPr>
@@ -72,21 +72,7 @@
         <w:rPr>
           <w:spacing w:val="-6"/>
         </w:rPr>
-        <w:t xml:space="preserve">Ben </w:t>
-      </w:r>
-      <w:proofErr w:type="spellStart"/>
-      <w:r>
-        <w:rPr>
-          <w:spacing w:val="-6"/>
-        </w:rPr>
-        <w:t>Trovato</w:t>
-      </w:r>
-      <w:proofErr w:type="spellEnd"/>
-      <w:r>
-        <w:rPr>
-          <w:spacing w:val="-6"/>
-        </w:rPr>
-        <w:t xml:space="preserve"> </w:t>
+        <w:t xml:space="preserve">Ben Trovato </w:t>
       </w:r>
     </w:p>
     <w:p>
@@ -711,512 +697,6 @@
     </w:p>
     <w:p>
       <w:pPr>
-        <w:spacing w:before="120" w:after="0"/>
-        <w:rPr>
-          <w:spacing w:val="-6"/>
-        </w:rPr>
-      </w:pPr>
-      <w:r>
-        <w:rPr>
-          <w:b/>
-          <w:spacing w:val="-6"/>
-          <w:sz w:val="24"/>
-        </w:rPr>
-        <w:t>CCS Concepts</w:t>
-      </w:r>
-    </w:p>
-    <w:p>
-      <w:pPr>
-        <w:spacing w:after="120"/>
-        <w:rPr>
-          <w:spacing w:val="-6"/>
-        </w:rPr>
-      </w:pPr>
-      <w:r>
-        <w:rPr>
-          <w:spacing w:val="-6"/>
-        </w:rPr>
-        <w:t>•</w:t>
-      </w:r>
-      <w:r>
-        <w:rPr>
-          <w:spacing w:val="-6"/>
-        </w:rPr>
-        <w:t xml:space="preserve"> </w:t>
-      </w:r>
-      <w:r>
-        <w:rPr>
-          <w:b/>
-          <w:spacing w:val="-6"/>
-        </w:rPr>
-        <w:t>Applied computing</w:t>
-      </w:r>
-      <w:r>
-        <w:rPr>
-          <w:spacing w:val="-6"/>
-        </w:rPr>
-        <w:t xml:space="preserve"> → </w:t>
-      </w:r>
-      <w:r>
-        <w:rPr>
-          <w:b/>
-          <w:spacing w:val="-6"/>
-        </w:rPr>
-        <w:t>Sound and music computing</w:t>
-      </w:r>
-      <w:r>
-        <w:rPr>
-          <w:spacing w:val="-6"/>
-        </w:rPr>
-        <w:t>; Performing arts; •</w:t>
-      </w:r>
-      <w:r>
-        <w:rPr>
-          <w:spacing w:val="-6"/>
-        </w:rPr>
-        <w:t xml:space="preserve"> </w:t>
-      </w:r>
-      <w:r>
-        <w:rPr>
-          <w:b/>
-          <w:spacing w:val="-6"/>
-        </w:rPr>
-        <w:t>Information systems</w:t>
-      </w:r>
-      <w:r>
-        <w:rPr>
-          <w:spacing w:val="-6"/>
-        </w:rPr>
-        <w:t xml:space="preserve"> → </w:t>
-      </w:r>
-      <w:r>
-        <w:rPr>
-          <w:i/>
-          <w:spacing w:val="-6"/>
-        </w:rPr>
-        <w:t xml:space="preserve">Music </w:t>
-      </w:r>
-      <w:proofErr w:type="gramStart"/>
-      <w:r>
-        <w:rPr>
-          <w:i/>
-          <w:spacing w:val="-6"/>
-        </w:rPr>
-        <w:t>retrieval</w:t>
-      </w:r>
-      <w:r>
-        <w:rPr>
-          <w:spacing w:val="-6"/>
-        </w:rPr>
-        <w:t>;</w:t>
-      </w:r>
-      <w:proofErr w:type="gramEnd"/>
-      <w:r>
-        <w:rPr>
-          <w:spacing w:val="-6"/>
-        </w:rPr>
-        <w:t xml:space="preserve"> </w:t>
-      </w:r>
-    </w:p>
-    <w:p>
-      <w:pPr>
-        <w:spacing w:after="120"/>
-        <w:rPr>
-          <w:spacing w:val="-6"/>
-        </w:rPr>
-      </w:pPr>
-    </w:p>
-    <w:p>
-      <w:pPr>
-        <w:spacing w:after="120"/>
-        <w:rPr>
-          <w:i/>
-          <w:spacing w:val="-6"/>
-        </w:rPr>
-      </w:pPr>
-      <w:r>
-        <w:rPr>
-          <w:i/>
-          <w:spacing w:val="-6"/>
-        </w:rPr>
-        <w:t xml:space="preserve">It is strongly recommended that authors view the submission form prior to starting to write the paper, which includes information on the CCS Concepts.  </w:t>
-      </w:r>
-    </w:p>
-    <w:p>
-      <w:pPr>
-        <w:spacing w:after="120"/>
-        <w:ind w:firstLine="180"/>
-        <w:rPr>
-          <w:i/>
-          <w:spacing w:val="-6"/>
-        </w:rPr>
-      </w:pPr>
-      <w:r>
-        <w:rPr>
-          <w:i/>
-          <w:spacing w:val="-6"/>
-        </w:rPr>
-        <w:t xml:space="preserve">The 2012 ACM Computing Classification System (CCS) replaces the traditional 1998 version, which has served as the de facto standard classification system for the computing field. It is being integrated into the search capabilities and visual topic displays of the ACM Digital Library. </w:t>
-      </w:r>
-      <w:r>
-        <w:rPr>
-          <w:i/>
-          <w:spacing w:val="-6"/>
-        </w:rPr>
-        <w:t>To list your CCS concepts correctly</w:t>
-      </w:r>
-      <w:r>
-        <w:rPr>
-          <w:i/>
-          <w:spacing w:val="-6"/>
-        </w:rPr>
-        <w:t xml:space="preserve">, please use the following procedure, which is demonstrated using three NIME-related example terms: Applied </w:t>
-      </w:r>
-      <w:proofErr w:type="spellStart"/>
-      <w:r>
-        <w:rPr>
-          <w:i/>
-          <w:spacing w:val="-6"/>
-        </w:rPr>
-        <w:t>computing~Sound</w:t>
-      </w:r>
-      <w:proofErr w:type="spellEnd"/>
-      <w:r>
-        <w:rPr>
-          <w:i/>
-          <w:spacing w:val="-6"/>
-        </w:rPr>
-        <w:t xml:space="preserve"> and music computing, </w:t>
-      </w:r>
-      <w:proofErr w:type="gramStart"/>
-      <w:r>
-        <w:rPr>
-          <w:i/>
-          <w:spacing w:val="-6"/>
-        </w:rPr>
-        <w:t>Applied</w:t>
-      </w:r>
-      <w:proofErr w:type="gramEnd"/>
-      <w:r>
-        <w:rPr>
-          <w:i/>
-          <w:spacing w:val="-6"/>
-        </w:rPr>
-        <w:t xml:space="preserve"> </w:t>
-      </w:r>
-      <w:proofErr w:type="spellStart"/>
-      <w:r>
-        <w:rPr>
-          <w:i/>
-          <w:spacing w:val="-6"/>
-        </w:rPr>
-        <w:t>computing~Performing</w:t>
-      </w:r>
-      <w:proofErr w:type="spellEnd"/>
-      <w:r>
-        <w:rPr>
-          <w:i/>
-          <w:spacing w:val="-6"/>
-        </w:rPr>
-        <w:t xml:space="preserve"> arts, and Information </w:t>
-      </w:r>
-      <w:proofErr w:type="spellStart"/>
-      <w:r>
-        <w:rPr>
-          <w:i/>
-          <w:spacing w:val="-6"/>
-        </w:rPr>
-        <w:t>systems~Music</w:t>
-      </w:r>
-      <w:proofErr w:type="spellEnd"/>
-      <w:r>
-        <w:rPr>
-          <w:i/>
-          <w:spacing w:val="-6"/>
-        </w:rPr>
-        <w:t xml:space="preserve"> retrieval.</w:t>
-      </w:r>
-    </w:p>
-    <w:p>
-      <w:pPr>
-        <w:spacing w:after="120"/>
-        <w:ind w:left="180"/>
-        <w:rPr>
-          <w:i/>
-          <w:spacing w:val="-6"/>
-        </w:rPr>
-      </w:pPr>
-      <w:r>
-        <w:rPr>
-          <w:i/>
-          <w:spacing w:val="-6"/>
-        </w:rPr>
-        <w:t>1) Browse to the website http://dl.acm.org/ccs_flat.cfm.</w:t>
-      </w:r>
-    </w:p>
-    <w:p>
-      <w:pPr>
-        <w:spacing w:after="120"/>
-        <w:ind w:left="180"/>
-        <w:rPr>
-          <w:i/>
-          <w:spacing w:val="-6"/>
-        </w:rPr>
-      </w:pPr>
-      <w:r>
-        <w:rPr>
-          <w:i/>
-          <w:spacing w:val="-6"/>
-        </w:rPr>
-        <w:t xml:space="preserve">2) Select one to three classification terms from the website that describe your paper (e.g., for the example paper Applied </w:t>
-      </w:r>
-      <w:proofErr w:type="spellStart"/>
-      <w:r>
-        <w:rPr>
-          <w:i/>
-          <w:spacing w:val="-6"/>
-        </w:rPr>
-        <w:t>computing~Sound</w:t>
-      </w:r>
-      <w:proofErr w:type="spellEnd"/>
-      <w:r>
-        <w:rPr>
-          <w:i/>
-          <w:spacing w:val="-6"/>
-        </w:rPr>
-        <w:t xml:space="preserve"> and music computing, </w:t>
-      </w:r>
-      <w:proofErr w:type="gramStart"/>
-      <w:r>
-        <w:rPr>
-          <w:i/>
-          <w:spacing w:val="-6"/>
-        </w:rPr>
-        <w:t>Applied</w:t>
-      </w:r>
-      <w:proofErr w:type="gramEnd"/>
-      <w:r>
-        <w:rPr>
-          <w:i/>
-          <w:spacing w:val="-6"/>
-        </w:rPr>
-        <w:t xml:space="preserve"> </w:t>
-      </w:r>
-      <w:proofErr w:type="spellStart"/>
-      <w:r>
-        <w:rPr>
-          <w:i/>
-          <w:spacing w:val="-6"/>
-        </w:rPr>
-        <w:t>computing~Performing</w:t>
-      </w:r>
-      <w:proofErr w:type="spellEnd"/>
-      <w:r>
-        <w:rPr>
-          <w:i/>
-          <w:spacing w:val="-6"/>
-        </w:rPr>
-        <w:t xml:space="preserve"> arts, and Information </w:t>
-      </w:r>
-      <w:proofErr w:type="spellStart"/>
-      <w:r>
-        <w:rPr>
-          <w:i/>
-          <w:spacing w:val="-6"/>
-        </w:rPr>
-        <w:t>systems~Music</w:t>
-      </w:r>
-      <w:proofErr w:type="spellEnd"/>
-      <w:r>
-        <w:rPr>
-          <w:i/>
-          <w:spacing w:val="-6"/>
-        </w:rPr>
-        <w:t xml:space="preserve"> retrieval.).</w:t>
-      </w:r>
-    </w:p>
-    <w:p>
-      <w:pPr>
-        <w:spacing w:after="120"/>
-        <w:ind w:left="180"/>
-        <w:rPr>
-          <w:i/>
-          <w:spacing w:val="-6"/>
-        </w:rPr>
-      </w:pPr>
-      <w:r>
-        <w:rPr>
-          <w:i/>
-          <w:spacing w:val="-6"/>
-        </w:rPr>
-        <w:t xml:space="preserve">3) For each classification you need to select the relevance (e.g., for this example, Sound and music computing is "high", Performing arts is "low", </w:t>
-      </w:r>
-      <w:r>
-        <w:rPr>
-          <w:i/>
-          <w:spacing w:val="-6"/>
-        </w:rPr>
-        <w:t>and Music retrieval is "Medium")</w:t>
-      </w:r>
-    </w:p>
-    <w:p>
-      <w:pPr>
-        <w:spacing w:after="120"/>
-        <w:ind w:left="180"/>
-        <w:rPr>
-          <w:i/>
-          <w:spacing w:val="-6"/>
-        </w:rPr>
-      </w:pPr>
-      <w:r>
-        <w:rPr>
-          <w:i/>
-          <w:spacing w:val="-6"/>
-        </w:rPr>
-        <w:t xml:space="preserve">4) </w:t>
-      </w:r>
-      <w:r>
-        <w:rPr>
-          <w:i/>
-          <w:spacing w:val="-6"/>
-        </w:rPr>
-        <w:t>After selecting the relevance, click “continue” if you have more terms to add. Otherwise, if you have added all your terms, complete the steps below.</w:t>
-      </w:r>
-    </w:p>
-    <w:p>
-      <w:pPr>
-        <w:spacing w:after="120"/>
-        <w:ind w:left="180"/>
-        <w:rPr>
-          <w:i/>
-          <w:spacing w:val="-6"/>
-        </w:rPr>
-      </w:pPr>
-      <w:r>
-        <w:rPr>
-          <w:i/>
-          <w:spacing w:val="-6"/>
-        </w:rPr>
-        <w:t xml:space="preserve">5) Copy the displayed text at the bottom of the pop-up </w:t>
-      </w:r>
-      <w:proofErr w:type="gramStart"/>
-      <w:r>
-        <w:rPr>
-          <w:i/>
-          <w:spacing w:val="-6"/>
-        </w:rPr>
-        <w:t>window, and</w:t>
-      </w:r>
-      <w:proofErr w:type="gramEnd"/>
-      <w:r>
-        <w:rPr>
-          <w:i/>
-          <w:spacing w:val="-6"/>
-        </w:rPr>
-        <w:t xml:space="preserve"> paste it under the CCS Concepts heading above. You need to make sure that bold/italic formatting is maintained. You should also make sure that the arrow characters display correctly. Use the arrow characters in the example above if needed.</w:t>
-      </w:r>
-      <w:r>
-        <w:rPr>
-          <w:noProof/>
-        </w:rPr>
-        <w:t xml:space="preserve"> </w:t>
-      </w:r>
-    </w:p>
-    <w:p>
-      <w:pPr>
-        <w:spacing w:after="120"/>
-        <w:ind w:left="180"/>
-        <w:rPr>
-          <w:i/>
-          <w:spacing w:val="-6"/>
-        </w:rPr>
-      </w:pPr>
-      <w:r>
-        <w:rPr>
-          <w:i/>
-          <w:spacing w:val="-6"/>
-        </w:rPr>
-        <w:t>6</w:t>
-      </w:r>
-      <w:r>
-        <w:rPr>
-          <w:i/>
-          <w:spacing w:val="-6"/>
-        </w:rPr>
-        <w:t xml:space="preserve">) </w:t>
-      </w:r>
-      <w:r>
-        <w:rPr>
-          <w:i/>
-          <w:spacing w:val="-6"/>
-        </w:rPr>
-        <w:t xml:space="preserve">Click on "view CCS </w:t>
-      </w:r>
-      <w:proofErr w:type="spellStart"/>
-      <w:r>
-        <w:rPr>
-          <w:i/>
-          <w:spacing w:val="-6"/>
-        </w:rPr>
-        <w:t>TeX</w:t>
-      </w:r>
-      <w:proofErr w:type="spellEnd"/>
-      <w:r>
-        <w:rPr>
-          <w:i/>
-          <w:spacing w:val="-6"/>
-        </w:rPr>
-        <w:t xml:space="preserve"> Code". This will generate some code, which includes some CCSXML and some lines beginning with \</w:t>
-      </w:r>
-      <w:proofErr w:type="spellStart"/>
-      <w:r>
-        <w:rPr>
-          <w:i/>
-          <w:spacing w:val="-6"/>
-        </w:rPr>
-        <w:t>ccsdesc</w:t>
-      </w:r>
-      <w:proofErr w:type="spellEnd"/>
-      <w:r>
-        <w:rPr>
-          <w:i/>
-          <w:spacing w:val="-6"/>
-        </w:rPr>
-        <w:t>.</w:t>
-      </w:r>
-      <w:r>
-        <w:rPr>
-          <w:i/>
-          <w:spacing w:val="-6"/>
-        </w:rPr>
-        <w:t xml:space="preserve"> </w:t>
-      </w:r>
-      <w:r>
-        <w:rPr>
-          <w:i/>
-          <w:spacing w:val="-6"/>
-        </w:rPr>
-        <w:t xml:space="preserve">Keep </w:t>
-      </w:r>
-      <w:proofErr w:type="gramStart"/>
-      <w:r>
-        <w:rPr>
-          <w:i/>
-          <w:spacing w:val="-6"/>
-        </w:rPr>
-        <w:t>all of</w:t>
-      </w:r>
-      <w:proofErr w:type="gramEnd"/>
-      <w:r>
-        <w:rPr>
-          <w:i/>
-          <w:spacing w:val="-6"/>
-        </w:rPr>
-        <w:t xml:space="preserve"> this code, as you will need it for entering into the Precision Conference System paper submission form.</w:t>
-      </w:r>
-    </w:p>
-    <w:p>
-      <w:pPr>
         <w:pStyle w:val="Heading1"/>
         <w:spacing w:before="120"/>
         <w:rPr>
@@ -1312,16 +792,8 @@
         <w:rPr>
           <w:spacing w:val="-6"/>
         </w:rPr>
-        <w:t xml:space="preserve"> from the top of the </w:t>
-      </w:r>
-      <w:proofErr w:type="gramStart"/>
-      <w:r>
-        <w:rPr>
-          <w:spacing w:val="-6"/>
-        </w:rPr>
-        <w:t>page</w:t>
-      </w:r>
-      <w:proofErr w:type="gramEnd"/>
+        <w:t xml:space="preserve"> from the top of the page</w:t>
+      </w:r>
       <w:r>
         <w:rPr>
           <w:spacing w:val="-6"/>
@@ -1408,21 +880,7 @@
         <w:rPr>
           <w:spacing w:val="-6"/>
         </w:rPr>
-        <w:t>the styles included with this document (</w:t>
-      </w:r>
-      <w:proofErr w:type="gramStart"/>
-      <w:r>
-        <w:rPr>
-          <w:spacing w:val="-6"/>
-        </w:rPr>
-        <w:t>i.e.</w:t>
-      </w:r>
-      <w:proofErr w:type="gramEnd"/>
-      <w:r>
-        <w:rPr>
-          <w:spacing w:val="-6"/>
-        </w:rPr>
-        <w:t xml:space="preserve"> Heading 1/2/3, etc.) when you typeset your text. The style is based on </w:t>
+        <w:t xml:space="preserve">the styles included with this document (i.e. Heading 1/2/3, etc.) when you typeset your text. The style is based on </w:t>
       </w:r>
       <w:r>
         <w:rPr>
@@ -1657,7 +1115,6 @@
         <w:rPr>
           <w:spacing w:val="-6"/>
         </w:rPr>
-        <w:lastRenderedPageBreak/>
         <w:t>References and Citations</w:t>
       </w:r>
     </w:p>
@@ -1726,21 +1183,7 @@
         <w:rPr>
           <w:spacing w:val="-6"/>
         </w:rPr>
-        <w:t>The references are also in 9 pt., but that section (see Section 7) is ragged right. References should be published materials accessible to the public. Internal technical reports may be cited only if they are easily accessible (</w:t>
-      </w:r>
-      <w:proofErr w:type="gramStart"/>
-      <w:r>
-        <w:rPr>
-          <w:spacing w:val="-6"/>
-        </w:rPr>
-        <w:t>i.e.</w:t>
-      </w:r>
-      <w:proofErr w:type="gramEnd"/>
-      <w:r>
-        <w:rPr>
-          <w:spacing w:val="-6"/>
-        </w:rPr>
-        <w:t xml:space="preserve"> you can give the address to obtain the report within your citation) and may be obtained by any reader. Proprietary information may not be cited. Private communications should b</w:t>
+        <w:t>The references are also in 9 pt., but that section (see Section 7) is ragged right. References should be published materials accessible to the public. Internal technical reports may be cited only if they are easily accessible (i.e. you can give the address to obtain the report within your citation) and may be obtained by any reader. Proprietary information may not be cited. Private communications should b</w:t>
       </w:r>
       <w:r>
         <w:rPr>
@@ -1767,21 +1210,7 @@
         <w:rPr>
           <w:spacing w:val="-6"/>
         </w:rPr>
-        <w:t xml:space="preserve">Page Numbering, </w:t>
-      </w:r>
-      <w:proofErr w:type="gramStart"/>
-      <w:r>
-        <w:rPr>
-          <w:spacing w:val="-6"/>
-        </w:rPr>
-        <w:t>Headers</w:t>
-      </w:r>
-      <w:proofErr w:type="gramEnd"/>
-      <w:r>
-        <w:rPr>
-          <w:spacing w:val="-6"/>
-        </w:rPr>
-        <w:t xml:space="preserve"> and Footers</w:t>
+        <w:t>Page Numbering, Headers and Footers</w:t>
       </w:r>
     </w:p>
     <w:p>
@@ -1797,21 +1226,7 @@
         <w:rPr>
           <w:spacing w:val="-6"/>
         </w:rPr>
-        <w:t xml:space="preserve">Do not include headers, </w:t>
-      </w:r>
-      <w:proofErr w:type="gramStart"/>
-      <w:r>
-        <w:rPr>
-          <w:spacing w:val="-6"/>
-        </w:rPr>
-        <w:t>footers</w:t>
-      </w:r>
-      <w:proofErr w:type="gramEnd"/>
-      <w:r>
-        <w:rPr>
-          <w:spacing w:val="-6"/>
-        </w:rPr>
-        <w:t xml:space="preserve"> or page numbers in your submission. These will be added when the publications are assembled.</w:t>
+        <w:t>Do not include headers, footers or page numbers in your submission. These will be added when the publications are assembled.</w:t>
       </w:r>
     </w:p>
     <w:p>
@@ -2304,13 +1719,7 @@
         <w:rPr>
           <w:spacing w:val="-6"/>
         </w:rPr>
-        <w:t xml:space="preserve">The heading of subsections should be in Times New Roman 12-point bold with only the initial letters capitalized. (Note: For subsections and </w:t>
-      </w:r>
-      <w:r>
-        <w:rPr>
-          <w:spacing w:val="-6"/>
-        </w:rPr>
-        <w:t xml:space="preserve">subsubsections, a word like </w:t>
+        <w:t xml:space="preserve">The heading of subsections should be in Times New Roman 12-point bold with only the initial letters capitalized. (Note: For subsections and subsubsections, a word like </w:t>
       </w:r>
       <w:r>
         <w:rPr>
@@ -2546,7 +1955,7 @@
           </mc:Choice>
           <mc:Fallback>
             <w:pict>
-              <v:group w14:anchorId="21A7A20A" id="Group 7" o:spid="_x0000_s1026" style="position:absolute;left:0;text-align:left;margin-left:-13.5pt;margin-top:-293.25pt;width:247.5pt;height:146.65pt;z-index:251657216" coordorigin="6381,1444" coordsize="4860,2880" o:gfxdata="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">
+              <v:group w14:anchorId="21A7A20A" id="Group 7" o:spid="_x0000_s1026" style="position:absolute;left:0;text-align:left;margin-left:-13.5pt;margin-top:-293.25pt;width:247.5pt;height:146.65pt;z-index:251657216" coordorigin="6381,1444" coordsize="4860,2880" o:gfxdata="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">
                 <v:shapetype id="_x0000_t75" coordsize="21600,21600" o:spt="75" o:preferrelative="t" path="m@4@5l@4@11@9@11@9@5xe" filled="f" stroked="f">
                   <v:stroke joinstyle="miter"/>
                   <v:formulas>
@@ -2701,6 +2110,225 @@
         <w:rPr>
           <w:spacing w:val="-6"/>
         </w:rPr>
+        <w:t>ANONYMISATION AND BLIND REVIEW</w:t>
+      </w:r>
+    </w:p>
+    <w:p>
+      <w:pPr>
+        <w:rPr>
+          <w:lang w:val="en-GB"/>
+        </w:rPr>
+      </w:pPr>
+      <w:r>
+        <w:rPr>
+          <w:lang w:val="en-GB"/>
+        </w:rPr>
+        <w:t xml:space="preserve">NIME review for the paper and music tracks are double </w:t>
+      </w:r>
+      <w:proofErr w:type="gramStart"/>
+      <w:r>
+        <w:rPr>
+          <w:lang w:val="en-GB"/>
+        </w:rPr>
+        <w:t>blind;</w:t>
+      </w:r>
+      <w:proofErr w:type="gramEnd"/>
+    </w:p>
+    <w:p>
+      <w:pPr>
+        <w:rPr>
+          <w:lang w:val="en-GB"/>
+        </w:rPr>
+      </w:pPr>
+      <w:r>
+        <w:rPr>
+          <w:lang w:val="en-GB"/>
+        </w:rPr>
+        <w:t xml:space="preserve">i.e., the reviewers don’t </w:t>
+      </w:r>
+      <w:proofErr w:type="spellStart"/>
+      <w:r>
+        <w:rPr>
+          <w:lang w:val="en-GB"/>
+        </w:rPr>
+        <w:t>knowwho</w:t>
+      </w:r>
+      <w:proofErr w:type="spellEnd"/>
+      <w:r>
+        <w:rPr>
+          <w:lang w:val="en-GB"/>
+        </w:rPr>
+        <w:t xml:space="preserve"> the authors are and the authors</w:t>
+      </w:r>
+    </w:p>
+    <w:p>
+      <w:pPr>
+        <w:rPr>
+          <w:lang w:val="en-GB"/>
+        </w:rPr>
+      </w:pPr>
+      <w:r>
+        <w:rPr>
+          <w:lang w:val="en-GB"/>
+        </w:rPr>
+        <w:t>don’t know who the reviewers are. To enable this, we ask authors</w:t>
+      </w:r>
+    </w:p>
+    <w:p>
+      <w:pPr>
+        <w:rPr>
+          <w:lang w:val="en-GB"/>
+        </w:rPr>
+      </w:pPr>
+      <w:r>
+        <w:rPr>
+          <w:lang w:val="en-GB"/>
+        </w:rPr>
+        <w:t>to ensure that all information that could introduce bias in the</w:t>
+      </w:r>
+    </w:p>
+    <w:p>
+      <w:pPr>
+        <w:rPr>
+          <w:lang w:val="en-GB"/>
+        </w:rPr>
+      </w:pPr>
+      <w:r>
+        <w:rPr>
+          <w:lang w:val="en-GB"/>
+        </w:rPr>
+        <w:t>review process is anonymised. All paper category submissions</w:t>
+      </w:r>
+    </w:p>
+    <w:p>
+      <w:pPr>
+        <w:rPr>
+          <w:lang w:val="en-GB"/>
+        </w:rPr>
+      </w:pPr>
+      <w:r>
+        <w:rPr>
+          <w:lang w:val="en-GB"/>
+        </w:rPr>
+        <w:t>must be anonymised so that no description or information that</w:t>
+      </w:r>
+    </w:p>
+    <w:p>
+      <w:pPr>
+        <w:rPr>
+          <w:lang w:val="en-GB"/>
+        </w:rPr>
+      </w:pPr>
+      <w:r>
+        <w:rPr>
+          <w:lang w:val="en-GB"/>
+        </w:rPr>
+        <w:t>can reveal the authors’ identities is included in the submission</w:t>
+      </w:r>
+    </w:p>
+    <w:p>
+      <w:r>
+        <w:rPr>
+          <w:lang w:val="en-GB"/>
+        </w:rPr>
+        <w:t>(e.g., detailed descriptions of locations, projects names, linked</w:t>
+      </w:r>
+      <w:r>
+        <w:t xml:space="preserve">websites, images with faces of authors). Citations to the </w:t>
+      </w:r>
+      <w:proofErr w:type="spellStart"/>
+      <w:r>
+        <w:t>authors’previous</w:t>
+      </w:r>
+      <w:proofErr w:type="spellEnd"/>
+      <w:r>
+        <w:t xml:space="preserve"> work should preferably be cited in the third person to</w:t>
+      </w:r>
+      <w:r>
+        <w:t xml:space="preserve"> </w:t>
+      </w:r>
+      <w:r>
+        <w:t>enable proper review (e.g., “As described in our previous work</w:t>
+      </w:r>
+      <w:r>
+        <w:t xml:space="preserve"> </w:t>
+      </w:r>
+      <w:r>
+        <w:t>[4]” should be “As described by Martin et al. [4]).</w:t>
+      </w:r>
+    </w:p>
+    <w:p/>
+    <w:p>
+      <w:pPr>
+        <w:rPr>
+          <w:i/>
+          <w:iCs/>
+          <w:lang w:val="en-GB"/>
+        </w:rPr>
+      </w:pPr>
+      <w:r>
+        <w:t xml:space="preserve">If this is not possible, specific references may be </w:t>
+      </w:r>
+      <w:r>
+        <w:t xml:space="preserve">anonymized </w:t>
+      </w:r>
+      <w:r>
+        <w:t>like this:</w:t>
+      </w:r>
+    </w:p>
+    <w:p>
+      <w:pPr>
+        <w:rPr>
+          <w:i/>
+          <w:iCs/>
+          <w:lang w:val="en-GB"/>
+        </w:rPr>
+      </w:pPr>
+      <w:r>
+        <w:rPr>
+          <w:lang w:val="en-GB"/>
+        </w:rPr>
+        <w:t>[1] Anonymised Author A and Anonymised Author B. YYYY.</w:t>
+      </w:r>
+    </w:p>
+    <w:p>
+      <w:pPr>
+        <w:rPr>
+          <w:lang w:val="en-GB"/>
+        </w:rPr>
+      </w:pPr>
+      <w:r>
+        <w:rPr>
+          <w:lang w:val="en-GB"/>
+        </w:rPr>
+        <w:t>ANONYMISED: a Software Package for Technical Computations,</w:t>
+      </w:r>
+    </w:p>
+    <w:p>
+      <w:pPr>
+        <w:rPr>
+          <w:lang w:val="en-GB"/>
+        </w:rPr>
+      </w:pPr>
+      <w:r>
+        <w:rPr>
+          <w:lang w:val="en-GB"/>
+        </w:rPr>
+        <w:t>version N. Retrieved Month DD, YYYY from http://anonymised.edu/path/index.html</w:t>
+      </w:r>
+    </w:p>
+    <w:p>
+      <w:pPr>
+        <w:pStyle w:val="Heading1"/>
+        <w:spacing w:before="120"/>
+        <w:rPr>
+          <w:spacing w:val="-6"/>
+        </w:rPr>
+      </w:pPr>
+      <w:r>
+        <w:rPr>
+          <w:spacing w:val="-6"/>
+        </w:rPr>
         <w:t>ACKNOWLEDGMENTS</w:t>
       </w:r>
     </w:p>
@@ -2729,11 +2357,151 @@
       </w:r>
     </w:p>
     <w:p>
-      <w:r>
-        <w:t>To ensure objectivity and transparency in research and to ensure that accepted principles of ethical and professional conduct have been followed, authors should include a section “Ethical Standards” before the References, including (if relevant): information regarding sources of funding, potential conflicts of interest (financial or non-financial), informed consent if the research involved human participants, statement on welfare of animals if the research involved animals.</w:t>
-      </w:r>
-    </w:p>
-    <w:p/>
+      <w:pPr>
+        <w:rPr>
+          <w:lang w:val="en-GB"/>
+        </w:rPr>
+      </w:pPr>
+      <w:r>
+        <w:rPr>
+          <w:lang w:val="en-GB"/>
+        </w:rPr>
+        <w:t>To ensure objectivity and transparency in research and to ensure</w:t>
+      </w:r>
+    </w:p>
+    <w:p>
+      <w:pPr>
+        <w:rPr>
+          <w:lang w:val="en-GB"/>
+        </w:rPr>
+      </w:pPr>
+      <w:r>
+        <w:rPr>
+          <w:lang w:val="en-GB"/>
+        </w:rPr>
+        <w:t>that accepted principles of ethical and professional conduct have</w:t>
+      </w:r>
+    </w:p>
+    <w:p>
+      <w:pPr>
+        <w:rPr>
+          <w:lang w:val="en-GB"/>
+        </w:rPr>
+      </w:pPr>
+      <w:r>
+        <w:rPr>
+          <w:lang w:val="en-GB"/>
+        </w:rPr>
+        <w:t>been followed, authors must include a section “Ethical Standards”</w:t>
+      </w:r>
+      <w:r>
+        <w:rPr>
+          <w:lang w:val="en-GB"/>
+        </w:rPr>
+        <w:t xml:space="preserve"> </w:t>
+      </w:r>
+      <w:r>
+        <w:rPr>
+          <w:lang w:val="en-GB"/>
+        </w:rPr>
+        <w:t>before the References. This section should include (if relevant):</w:t>
+      </w:r>
+      <w:r>
+        <w:rPr>
+          <w:lang w:val="en-GB"/>
+        </w:rPr>
+        <w:t xml:space="preserve"> </w:t>
+      </w:r>
+      <w:r>
+        <w:rPr>
+          <w:lang w:val="en-GB"/>
+        </w:rPr>
+        <w:t>information regarding sources of funding, potential conflicts</w:t>
+      </w:r>
+      <w:r>
+        <w:rPr>
+          <w:lang w:val="en-GB"/>
+        </w:rPr>
+        <w:t xml:space="preserve"> </w:t>
+      </w:r>
+      <w:r>
+        <w:rPr>
+          <w:lang w:val="en-GB"/>
+        </w:rPr>
+        <w:t>of interest (financial or non-financial), informed consent if the</w:t>
+      </w:r>
+      <w:r>
+        <w:rPr>
+          <w:lang w:val="en-GB"/>
+        </w:rPr>
+        <w:t xml:space="preserve"> </w:t>
+      </w:r>
+      <w:r>
+        <w:rPr>
+          <w:lang w:val="en-GB"/>
+        </w:rPr>
+        <w:t>research involved human participants, statement on welfare of</w:t>
+      </w:r>
+      <w:r>
+        <w:rPr>
+          <w:lang w:val="en-GB"/>
+        </w:rPr>
+        <w:t xml:space="preserve"> </w:t>
+      </w:r>
+      <w:r>
+        <w:rPr>
+          <w:lang w:val="en-GB"/>
+        </w:rPr>
+        <w:t>animals if the research involved animals or any other information</w:t>
+      </w:r>
+      <w:r>
+        <w:rPr>
+          <w:lang w:val="en-GB"/>
+        </w:rPr>
+        <w:t xml:space="preserve"> </w:t>
+      </w:r>
+      <w:r>
+        <w:rPr>
+          <w:lang w:val="en-GB"/>
+        </w:rPr>
+        <w:t>or context that helps ethically situate your research. For help</w:t>
+      </w:r>
+      <w:r>
+        <w:rPr>
+          <w:lang w:val="en-GB"/>
+        </w:rPr>
+        <w:t xml:space="preserve"> </w:t>
+      </w:r>
+      <w:r>
+        <w:rPr>
+          <w:lang w:val="en-GB"/>
+        </w:rPr>
+        <w:t xml:space="preserve">with the ethics section, feel free to ask on the NIME forum: </w:t>
+      </w:r>
+      <w:hyperlink r:id="rId12" w:history="1">
+        <w:r>
+          <w:rPr>
+            <w:rStyle w:val="Hyperlink"/>
+            <w:lang w:val="en-GB"/>
+          </w:rPr>
+          <w:t>https:</w:t>
+        </w:r>
+        <w:r>
+          <w:rPr>
+            <w:rStyle w:val="Hyperlink"/>
+            <w:lang w:val="en-GB"/>
+          </w:rPr>
+          <w:t>/</w:t>
+        </w:r>
+        <w:r>
+          <w:rPr>
+            <w:rStyle w:val="Hyperlink"/>
+            <w:lang w:val="en-GB"/>
+          </w:rPr>
+          <w:t>/forum.nime.org.</w:t>
+        </w:r>
+      </w:hyperlink>
+    </w:p>
     <w:p>
       <w:pPr>
         <w:pStyle w:val="Heading1"/>
@@ -2827,7 +2595,7 @@
         </w:rPr>
         <w:t xml:space="preserve"> Group, email: jsmith@affiliation.org) and Julius P. Kumquat (The Kumquat Consortium, email: </w:t>
       </w:r>
-      <w:hyperlink r:id="rId12" w:history="1">
+      <w:hyperlink r:id="rId13" w:history="1">
         <w:r>
           <w:rPr>
             <w:rStyle w:val="Hyperlink"/>
@@ -3086,14 +2854,12 @@
         </w:rPr>
         <w:t xml:space="preserve">L. </w:t>
       </w:r>
-      <w:proofErr w:type="spellStart"/>
       <w:r>
         <w:rPr>
           <w:rStyle w:val="SubtleEmphasis"/>
         </w:rPr>
         <w:t>Lamport</w:t>
       </w:r>
-      <w:proofErr w:type="spellEnd"/>
       <w:r>
         <w:rPr>
           <w:rStyle w:val="SubtleEmphasis"/>
@@ -3257,7 +3023,7 @@
 </file>
 
 <file path=word/endnotes.xml><?xml version="1.0" encoding="utf-8"?>
-<w:endnotes xmlns:wpc="http://schemas.microsoft.com/office/word/2010/wordprocessingCanvas" xmlns:cx="http://schemas.microsoft.com/office/drawing/2014/chartex" xmlns:cx1="http://schemas.microsoft.com/office/drawing/2015/9/8/chartex" xmlns:cx2="http://schemas.microsoft.com/office/drawing/2015/10/21/chartex" xmlns:cx3="http://schemas.microsoft.com/office/drawing/2016/5/9/chartex" xmlns:cx4="http://schemas.microsoft.com/office/drawing/2016/5/10/chartex" xmlns:cx5="http://schemas.microsoft.com/office/drawing/2016/5/11/chartex" xmlns:cx6="http://schemas.microsoft.com/office/drawing/2016/5/12/chartex" xmlns:cx7="http://schemas.microsoft.com/office/drawing/2016/5/13/chartex" xmlns:cx8="http://schemas.microsoft.com/office/drawing/2016/5/14/chartex" xmlns:mc="http://schemas.openxmlformats.org/markup-compatibility/2006" xmlns:aink="http://schemas.microsoft.com/office/drawing/2016/ink" xmlns:am3d="http://schemas.microsoft.com/office/drawing/2017/model3d" xmlns:o="urn:schemas-microsoft-com:office:office" xmlns:oel="http://schemas.microsoft.com/office/2019/extlst" xmlns:r="http://schemas.openxmlformats.org/officeDocument/2006/relationships" xmlns:m="http://schemas.openxmlformats.org/officeDocument/2006/math" xmlns:v="urn:schemas-microsoft-com:vml" xmlns:wp14="http://schemas.microsoft.com/office/word/2010/wordprocessingDrawing" xmlns:wp="http://schemas.openxmlformats.org/drawingml/2006/wordprocessingDrawing" xmlns:w10="urn:schemas-microsoft-com:office:word" xmlns:w="http://schemas.openxmlformats.org/wordprocessingml/2006/main" xmlns:w14="http://schemas.microsoft.com/office/word/2010/wordml" xmlns:w15="http://schemas.microsoft.com/office/word/2012/wordml" xmlns:w16cex="http://schemas.microsoft.com/office/word/2018/wordml/cex" xmlns:w16cid="http://schemas.microsoft.com/office/word/2016/wordml/cid" xmlns:w16="http://schemas.microsoft.com/office/word/2018/wordml" xmlns:w16sdtdh="http://schemas.microsoft.com/office/word/2020/wordml/sdtdatahash" xmlns:w16se="http://schemas.microsoft.com/office/word/2015/wordml/symex" xmlns:wpg="http://schemas.microsoft.com/office/word/2010/wordprocessingGroup" xmlns:wpi="http://schemas.microsoft.com/office/word/2010/wordprocessingInk" xmlns:wne="http://schemas.microsoft.com/office/word/2006/wordml" xmlns:wps="http://schemas.microsoft.com/office/word/2010/wordprocessingShape" mc:Ignorable="w14 w15 w16se w16cid w16 w16cex w16sdtdh wp14">
+<w:endnotes xmlns:wpc="http://schemas.microsoft.com/office/word/2010/wordprocessingCanvas" xmlns:cx="http://schemas.microsoft.com/office/drawing/2014/chartex" xmlns:cx1="http://schemas.microsoft.com/office/drawing/2015/9/8/chartex" xmlns:cx2="http://schemas.microsoft.com/office/drawing/2015/10/21/chartex" xmlns:cx3="http://schemas.microsoft.com/office/drawing/2016/5/9/chartex" xmlns:cx4="http://schemas.microsoft.com/office/drawing/2016/5/10/chartex" xmlns:cx5="http://schemas.microsoft.com/office/drawing/2016/5/11/chartex" xmlns:cx6="http://schemas.microsoft.com/office/drawing/2016/5/12/chartex" xmlns:cx7="http://schemas.microsoft.com/office/drawing/2016/5/13/chartex" xmlns:cx8="http://schemas.microsoft.com/office/drawing/2016/5/14/chartex" xmlns:mc="http://schemas.openxmlformats.org/markup-compatibility/2006" xmlns:aink="http://schemas.microsoft.com/office/drawing/2016/ink" xmlns:am3d="http://schemas.microsoft.com/office/drawing/2017/model3d" xmlns:o="urn:schemas-microsoft-com:office:office" xmlns:oel="http://schemas.microsoft.com/office/2019/extlst" xmlns:r="http://schemas.openxmlformats.org/officeDocument/2006/relationships" xmlns:m="http://schemas.openxmlformats.org/officeDocument/2006/math" xmlns:v="urn:schemas-microsoft-com:vml" xmlns:wp14="http://schemas.microsoft.com/office/word/2010/wordprocessingDrawing" xmlns:wp="http://schemas.openxmlformats.org/drawingml/2006/wordprocessingDrawing" xmlns:w10="urn:schemas-microsoft-com:office:word" xmlns:w="http://schemas.openxmlformats.org/wordprocessingml/2006/main" xmlns:w14="http://schemas.microsoft.com/office/word/2010/wordml" xmlns:w15="http://schemas.microsoft.com/office/word/2012/wordml" xmlns:w16cex="http://schemas.microsoft.com/office/word/2018/wordml/cex" xmlns:w16cid="http://schemas.microsoft.com/office/word/2016/wordml/cid" xmlns:w16="http://schemas.microsoft.com/office/word/2018/wordml" xmlns:w16du="http://schemas.microsoft.com/office/word/2023/wordml/word16du" xmlns:w16sdtdh="http://schemas.microsoft.com/office/word/2020/wordml/sdtdatahash" xmlns:w16se="http://schemas.microsoft.com/office/word/2015/wordml/symex" xmlns:wpg="http://schemas.microsoft.com/office/word/2010/wordprocessingGroup" xmlns:wpi="http://schemas.microsoft.com/office/word/2010/wordprocessingInk" xmlns:wne="http://schemas.microsoft.com/office/word/2006/wordml" xmlns:wps="http://schemas.microsoft.com/office/word/2010/wordprocessingShape" mc:Ignorable="w14 w15 w16se w16cid w16 w16cex w16sdtdh w16du wp14">
   <w:endnote w:type="separator" w:id="-1">
     <w:p>
       <w:r>
@@ -3276,7 +3042,7 @@
 </file>
 
 <file path=word/footer1.xml><?xml version="1.0" encoding="utf-8"?>
-<w:ftr xmlns:wpc="http://schemas.microsoft.com/office/word/2010/wordprocessingCanvas" xmlns:cx="http://schemas.microsoft.com/office/drawing/2014/chartex" xmlns:cx1="http://schemas.microsoft.com/office/drawing/2015/9/8/chartex" xmlns:cx2="http://schemas.microsoft.com/office/drawing/2015/10/21/chartex" xmlns:cx3="http://schemas.microsoft.com/office/drawing/2016/5/9/chartex" xmlns:cx4="http://schemas.microsoft.com/office/drawing/2016/5/10/chartex" xmlns:cx5="http://schemas.microsoft.com/office/drawing/2016/5/11/chartex" xmlns:cx6="http://schemas.microsoft.com/office/drawing/2016/5/12/chartex" xmlns:cx7="http://schemas.microsoft.com/office/drawing/2016/5/13/chartex" xmlns:cx8="http://schemas.microsoft.com/office/drawing/2016/5/14/chartex" xmlns:mc="http://schemas.openxmlformats.org/markup-compatibility/2006" xmlns:aink="http://schemas.microsoft.com/office/drawing/2016/ink" xmlns:am3d="http://schemas.microsoft.com/office/drawing/2017/model3d" xmlns:o="urn:schemas-microsoft-com:office:office" xmlns:oel="http://schemas.microsoft.com/office/2019/extlst" xmlns:r="http://schemas.openxmlformats.org/officeDocument/2006/relationships" xmlns:m="http://schemas.openxmlformats.org/officeDocument/2006/math" xmlns:v="urn:schemas-microsoft-com:vml" xmlns:wp14="http://schemas.microsoft.com/office/word/2010/wordprocessingDrawing" xmlns:wp="http://schemas.openxmlformats.org/drawingml/2006/wordprocessingDrawing" xmlns:w10="urn:schemas-microsoft-com:office:word" xmlns:w="http://schemas.openxmlformats.org/wordprocessingml/2006/main" xmlns:w14="http://schemas.microsoft.com/office/word/2010/wordml" xmlns:w15="http://schemas.microsoft.com/office/word/2012/wordml" xmlns:w16cex="http://schemas.microsoft.com/office/word/2018/wordml/cex" xmlns:w16cid="http://schemas.microsoft.com/office/word/2016/wordml/cid" xmlns:w16="http://schemas.microsoft.com/office/word/2018/wordml" xmlns:w16sdtdh="http://schemas.microsoft.com/office/word/2020/wordml/sdtdatahash" xmlns:w16se="http://schemas.microsoft.com/office/word/2015/wordml/symex" xmlns:wpg="http://schemas.microsoft.com/office/word/2010/wordprocessingGroup" xmlns:wpi="http://schemas.microsoft.com/office/word/2010/wordprocessingInk" xmlns:wne="http://schemas.microsoft.com/office/word/2006/wordml" xmlns:wps="http://schemas.microsoft.com/office/word/2010/wordprocessingShape" mc:Ignorable="w14 w15 w16se w16cid w16 w16cex w16sdtdh wp14">
+<w:ftr xmlns:wpc="http://schemas.microsoft.com/office/word/2010/wordprocessingCanvas" xmlns:cx="http://schemas.microsoft.com/office/drawing/2014/chartex" xmlns:cx1="http://schemas.microsoft.com/office/drawing/2015/9/8/chartex" xmlns:cx2="http://schemas.microsoft.com/office/drawing/2015/10/21/chartex" xmlns:cx3="http://schemas.microsoft.com/office/drawing/2016/5/9/chartex" xmlns:cx4="http://schemas.microsoft.com/office/drawing/2016/5/10/chartex" xmlns:cx5="http://schemas.microsoft.com/office/drawing/2016/5/11/chartex" xmlns:cx6="http://schemas.microsoft.com/office/drawing/2016/5/12/chartex" xmlns:cx7="http://schemas.microsoft.com/office/drawing/2016/5/13/chartex" xmlns:cx8="http://schemas.microsoft.com/office/drawing/2016/5/14/chartex" xmlns:mc="http://schemas.openxmlformats.org/markup-compatibility/2006" xmlns:aink="http://schemas.microsoft.com/office/drawing/2016/ink" xmlns:am3d="http://schemas.microsoft.com/office/drawing/2017/model3d" xmlns:o="urn:schemas-microsoft-com:office:office" xmlns:oel="http://schemas.microsoft.com/office/2019/extlst" xmlns:r="http://schemas.openxmlformats.org/officeDocument/2006/relationships" xmlns:m="http://schemas.openxmlformats.org/officeDocument/2006/math" xmlns:v="urn:schemas-microsoft-com:vml" xmlns:wp14="http://schemas.microsoft.com/office/word/2010/wordprocessingDrawing" xmlns:wp="http://schemas.openxmlformats.org/drawingml/2006/wordprocessingDrawing" xmlns:w10="urn:schemas-microsoft-com:office:word" xmlns:w="http://schemas.openxmlformats.org/wordprocessingml/2006/main" xmlns:w14="http://schemas.microsoft.com/office/word/2010/wordml" xmlns:w15="http://schemas.microsoft.com/office/word/2012/wordml" xmlns:w16cex="http://schemas.microsoft.com/office/word/2018/wordml/cex" xmlns:w16cid="http://schemas.microsoft.com/office/word/2016/wordml/cid" xmlns:w16="http://schemas.microsoft.com/office/word/2018/wordml" xmlns:w16du="http://schemas.microsoft.com/office/word/2023/wordml/word16du" xmlns:w16sdtdh="http://schemas.microsoft.com/office/word/2020/wordml/sdtdatahash" xmlns:w16se="http://schemas.microsoft.com/office/word/2015/wordml/symex" xmlns:wpg="http://schemas.microsoft.com/office/word/2010/wordprocessingGroup" xmlns:wpi="http://schemas.microsoft.com/office/word/2010/wordprocessingInk" xmlns:wne="http://schemas.microsoft.com/office/word/2006/wordml" xmlns:wps="http://schemas.microsoft.com/office/word/2010/wordprocessingShape" mc:Ignorable="w14 w15 w16se w16cid w16 w16cex w16sdtdh w16du wp14">
   <w:p>
     <w:pPr>
       <w:pStyle w:val="Footer"/>
@@ -3313,7 +3079,7 @@
 </file>
 
 <file path=word/footnotes.xml><?xml version="1.0" encoding="utf-8"?>
-<w:footnotes xmlns:wpc="http://schemas.microsoft.com/office/word/2010/wordprocessingCanvas" xmlns:cx="http://schemas.microsoft.com/office/drawing/2014/chartex" xmlns:cx1="http://schemas.microsoft.com/office/drawing/2015/9/8/chartex" xmlns:cx2="http://schemas.microsoft.com/office/drawing/2015/10/21/chartex" xmlns:cx3="http://schemas.microsoft.com/office/drawing/2016/5/9/chartex" xmlns:cx4="http://schemas.microsoft.com/office/drawing/2016/5/10/chartex" xmlns:cx5="http://schemas.microsoft.com/office/drawing/2016/5/11/chartex" xmlns:cx6="http://schemas.microsoft.com/office/drawing/2016/5/12/chartex" xmlns:cx7="http://schemas.microsoft.com/office/drawing/2016/5/13/chartex" xmlns:cx8="http://schemas.microsoft.com/office/drawing/2016/5/14/chartex" xmlns:mc="http://schemas.openxmlformats.org/markup-compatibility/2006" xmlns:aink="http://schemas.microsoft.com/office/drawing/2016/ink" xmlns:am3d="http://schemas.microsoft.com/office/drawing/2017/model3d" xmlns:o="urn:schemas-microsoft-com:office:office" xmlns:oel="http://schemas.microsoft.com/office/2019/extlst" xmlns:r="http://schemas.openxmlformats.org/officeDocument/2006/relationships" xmlns:m="http://schemas.openxmlformats.org/officeDocument/2006/math" xmlns:v="urn:schemas-microsoft-com:vml" xmlns:wp14="http://schemas.microsoft.com/office/word/2010/wordprocessingDrawing" xmlns:wp="http://schemas.openxmlformats.org/drawingml/2006/wordprocessingDrawing" xmlns:w10="urn:schemas-microsoft-com:office:word" xmlns:w="http://schemas.openxmlformats.org/wordprocessingml/2006/main" xmlns:w14="http://schemas.microsoft.com/office/word/2010/wordml" xmlns:w15="http://schemas.microsoft.com/office/word/2012/wordml" xmlns:w16cex="http://schemas.microsoft.com/office/word/2018/wordml/cex" xmlns:w16cid="http://schemas.microsoft.com/office/word/2016/wordml/cid" xmlns:w16="http://schemas.microsoft.com/office/word/2018/wordml" xmlns:w16sdtdh="http://schemas.microsoft.com/office/word/2020/wordml/sdtdatahash" xmlns:w16se="http://schemas.microsoft.com/office/word/2015/wordml/symex" xmlns:wpg="http://schemas.microsoft.com/office/word/2010/wordprocessingGroup" xmlns:wpi="http://schemas.microsoft.com/office/word/2010/wordprocessingInk" xmlns:wne="http://schemas.microsoft.com/office/word/2006/wordml" xmlns:wps="http://schemas.microsoft.com/office/word/2010/wordprocessingShape" mc:Ignorable="w14 w15 w16se w16cid w16 w16cex w16sdtdh wp14">
+<w:footnotes xmlns:wpc="http://schemas.microsoft.com/office/word/2010/wordprocessingCanvas" xmlns:cx="http://schemas.microsoft.com/office/drawing/2014/chartex" xmlns:cx1="http://schemas.microsoft.com/office/drawing/2015/9/8/chartex" xmlns:cx2="http://schemas.microsoft.com/office/drawing/2015/10/21/chartex" xmlns:cx3="http://schemas.microsoft.com/office/drawing/2016/5/9/chartex" xmlns:cx4="http://schemas.microsoft.com/office/drawing/2016/5/10/chartex" xmlns:cx5="http://schemas.microsoft.com/office/drawing/2016/5/11/chartex" xmlns:cx6="http://schemas.microsoft.com/office/drawing/2016/5/12/chartex" xmlns:cx7="http://schemas.microsoft.com/office/drawing/2016/5/13/chartex" xmlns:cx8="http://schemas.microsoft.com/office/drawing/2016/5/14/chartex" xmlns:mc="http://schemas.openxmlformats.org/markup-compatibility/2006" xmlns:aink="http://schemas.microsoft.com/office/drawing/2016/ink" xmlns:am3d="http://schemas.microsoft.com/office/drawing/2017/model3d" xmlns:o="urn:schemas-microsoft-com:office:office" xmlns:oel="http://schemas.microsoft.com/office/2019/extlst" xmlns:r="http://schemas.openxmlformats.org/officeDocument/2006/relationships" xmlns:m="http://schemas.openxmlformats.org/officeDocument/2006/math" xmlns:v="urn:schemas-microsoft-com:vml" xmlns:wp14="http://schemas.microsoft.com/office/word/2010/wordprocessingDrawing" xmlns:wp="http://schemas.openxmlformats.org/drawingml/2006/wordprocessingDrawing" xmlns:w10="urn:schemas-microsoft-com:office:word" xmlns:w="http://schemas.openxmlformats.org/wordprocessingml/2006/main" xmlns:w14="http://schemas.microsoft.com/office/word/2010/wordml" xmlns:w15="http://schemas.microsoft.com/office/word/2012/wordml" xmlns:w16cex="http://schemas.microsoft.com/office/word/2018/wordml/cex" xmlns:w16cid="http://schemas.microsoft.com/office/word/2016/wordml/cid" xmlns:w16="http://schemas.microsoft.com/office/word/2018/wordml" xmlns:w16du="http://schemas.microsoft.com/office/word/2023/wordml/word16du" xmlns:w16sdtdh="http://schemas.microsoft.com/office/word/2020/wordml/sdtdatahash" xmlns:w16se="http://schemas.microsoft.com/office/word/2015/wordml/symex" xmlns:wpg="http://schemas.microsoft.com/office/word/2010/wordprocessingGroup" xmlns:wpi="http://schemas.microsoft.com/office/word/2010/wordprocessingInk" xmlns:wne="http://schemas.microsoft.com/office/word/2006/wordml" xmlns:wps="http://schemas.microsoft.com/office/word/2010/wordprocessingShape" mc:Ignorable="w14 w15 w16se w16cid w16 w16cex w16sdtdh w16du wp14">
   <w:footnote w:type="separator" w:id="-1">
     <w:p>
       <w:r>
@@ -3332,7 +3098,7 @@
 </file>
 
 <file path=word/numbering.xml><?xml version="1.0" encoding="utf-8"?>
-<w:numbering xmlns:wpc="http://schemas.microsoft.com/office/word/2010/wordprocessingCanvas" xmlns:cx="http://schemas.microsoft.com/office/drawing/2014/chartex" xmlns:cx1="http://schemas.microsoft.com/office/drawing/2015/9/8/chartex" xmlns:cx2="http://schemas.microsoft.com/office/drawing/2015/10/21/chartex" xmlns:cx3="http://schemas.microsoft.com/office/drawing/2016/5/9/chartex" xmlns:cx4="http://schemas.microsoft.com/office/drawing/2016/5/10/chartex" xmlns:cx5="http://schemas.microsoft.com/office/drawing/2016/5/11/chartex" xmlns:cx6="http://schemas.microsoft.com/office/drawing/2016/5/12/chartex" xmlns:cx7="http://schemas.microsoft.com/office/drawing/2016/5/13/chartex" xmlns:cx8="http://schemas.microsoft.com/office/drawing/2016/5/14/chartex" xmlns:mc="http://schemas.openxmlformats.org/markup-compatibility/2006" xmlns:aink="http://schemas.microsoft.com/office/drawing/2016/ink" xmlns:am3d="http://schemas.microsoft.com/office/drawing/2017/model3d" xmlns:o="urn:schemas-microsoft-com:office:office" xmlns:oel="http://schemas.microsoft.com/office/2019/extlst" xmlns:r="http://schemas.openxmlformats.org/officeDocument/2006/relationships" xmlns:m="http://schemas.openxmlformats.org/officeDocument/2006/math" xmlns:v="urn:schemas-microsoft-com:vml" xmlns:wp14="http://schemas.microsoft.com/office/word/2010/wordprocessingDrawing" xmlns:wp="http://schemas.openxmlformats.org/drawingml/2006/wordprocessingDrawing" xmlns:w10="urn:schemas-microsoft-com:office:word" xmlns:w="http://schemas.openxmlformats.org/wordprocessingml/2006/main" xmlns:w14="http://schemas.microsoft.com/office/word/2010/wordml" xmlns:w15="http://schemas.microsoft.com/office/word/2012/wordml" xmlns:w16cex="http://schemas.microsoft.com/office/word/2018/wordml/cex" xmlns:w16cid="http://schemas.microsoft.com/office/word/2016/wordml/cid" xmlns:w16="http://schemas.microsoft.com/office/word/2018/wordml" xmlns:w16sdtdh="http://schemas.microsoft.com/office/word/2020/wordml/sdtdatahash" xmlns:w16se="http://schemas.microsoft.com/office/word/2015/wordml/symex" xmlns:wpg="http://schemas.microsoft.com/office/word/2010/wordprocessingGroup" xmlns:wpi="http://schemas.microsoft.com/office/word/2010/wordprocessingInk" xmlns:wne="http://schemas.microsoft.com/office/word/2006/wordml" xmlns:wps="http://schemas.microsoft.com/office/word/2010/wordprocessingShape" mc:Ignorable="w14 w15 w16se w16cid w16 w16cex w16sdtdh wp14">
+<w:numbering xmlns:wpc="http://schemas.microsoft.com/office/word/2010/wordprocessingCanvas" xmlns:cx="http://schemas.microsoft.com/office/drawing/2014/chartex" xmlns:cx1="http://schemas.microsoft.com/office/drawing/2015/9/8/chartex" xmlns:cx2="http://schemas.microsoft.com/office/drawing/2015/10/21/chartex" xmlns:cx3="http://schemas.microsoft.com/office/drawing/2016/5/9/chartex" xmlns:cx4="http://schemas.microsoft.com/office/drawing/2016/5/10/chartex" xmlns:cx5="http://schemas.microsoft.com/office/drawing/2016/5/11/chartex" xmlns:cx6="http://schemas.microsoft.com/office/drawing/2016/5/12/chartex" xmlns:cx7="http://schemas.microsoft.com/office/drawing/2016/5/13/chartex" xmlns:cx8="http://schemas.microsoft.com/office/drawing/2016/5/14/chartex" xmlns:mc="http://schemas.openxmlformats.org/markup-compatibility/2006" xmlns:aink="http://schemas.microsoft.com/office/drawing/2016/ink" xmlns:am3d="http://schemas.microsoft.com/office/drawing/2017/model3d" xmlns:o="urn:schemas-microsoft-com:office:office" xmlns:oel="http://schemas.microsoft.com/office/2019/extlst" xmlns:r="http://schemas.openxmlformats.org/officeDocument/2006/relationships" xmlns:m="http://schemas.openxmlformats.org/officeDocument/2006/math" xmlns:v="urn:schemas-microsoft-com:vml" xmlns:wp14="http://schemas.microsoft.com/office/word/2010/wordprocessingDrawing" xmlns:wp="http://schemas.openxmlformats.org/drawingml/2006/wordprocessingDrawing" xmlns:w10="urn:schemas-microsoft-com:office:word" xmlns:w="http://schemas.openxmlformats.org/wordprocessingml/2006/main" xmlns:w14="http://schemas.microsoft.com/office/word/2010/wordml" xmlns:w15="http://schemas.microsoft.com/office/word/2012/wordml" xmlns:w16cex="http://schemas.microsoft.com/office/word/2018/wordml/cex" xmlns:w16cid="http://schemas.microsoft.com/office/word/2016/wordml/cid" xmlns:w16="http://schemas.microsoft.com/office/word/2018/wordml" xmlns:w16du="http://schemas.microsoft.com/office/word/2023/wordml/word16du" xmlns:w16sdtdh="http://schemas.microsoft.com/office/word/2020/wordml/sdtdatahash" xmlns:w16se="http://schemas.microsoft.com/office/word/2015/wordml/symex" xmlns:wpg="http://schemas.microsoft.com/office/word/2010/wordprocessingGroup" xmlns:wpi="http://schemas.microsoft.com/office/word/2010/wordprocessingInk" xmlns:wne="http://schemas.microsoft.com/office/word/2006/wordml" xmlns:wps="http://schemas.microsoft.com/office/word/2010/wordprocessingShape" mc:Ignorable="w14 w15 w16se w16cid w16 w16cex w16sdtdh w16du wp14">
   <w:abstractNum w:abstractNumId="0" w15:restartNumberingAfterBreak="0">
     <w:nsid w:val="FFFFFF1D"/>
     <w:multiLevelType w:val="multilevel"/>
@@ -3780,7 +3546,7 @@
 </file>
 
 <file path=word/styles.xml><?xml version="1.0" encoding="utf-8"?>
-<w:styles xmlns:mc="http://schemas.openxmlformats.org/markup-compatibility/2006" xmlns:r="http://schemas.openxmlformats.org/officeDocument/2006/relationships" xmlns:w="http://schemas.openxmlformats.org/wordprocessingml/2006/main" xmlns:w14="http://schemas.microsoft.com/office/word/2010/wordml" xmlns:w15="http://schemas.microsoft.com/office/word/2012/wordml" xmlns:w16cex="http://schemas.microsoft.com/office/word/2018/wordml/cex" xmlns:w16cid="http://schemas.microsoft.com/office/word/2016/wordml/cid" xmlns:w16="http://schemas.microsoft.com/office/word/2018/wordml" xmlns:w16sdtdh="http://schemas.microsoft.com/office/word/2020/wordml/sdtdatahash" xmlns:w16se="http://schemas.microsoft.com/office/word/2015/wordml/symex" mc:Ignorable="w14 w15 w16se w16cid w16 w16cex w16sdtdh">
+<w:styles xmlns:mc="http://schemas.openxmlformats.org/markup-compatibility/2006" xmlns:r="http://schemas.openxmlformats.org/officeDocument/2006/relationships" xmlns:w="http://schemas.openxmlformats.org/wordprocessingml/2006/main" xmlns:w14="http://schemas.microsoft.com/office/word/2010/wordml" xmlns:w15="http://schemas.microsoft.com/office/word/2012/wordml" xmlns:w16cex="http://schemas.microsoft.com/office/word/2018/wordml/cex" xmlns:w16cid="http://schemas.microsoft.com/office/word/2016/wordml/cid" xmlns:w16="http://schemas.microsoft.com/office/word/2018/wordml" xmlns:w16du="http://schemas.microsoft.com/office/word/2023/wordml/word16du" xmlns:w16sdtdh="http://schemas.microsoft.com/office/word/2020/wordml/sdtdatahash" xmlns:w16se="http://schemas.microsoft.com/office/word/2015/wordml/symex" mc:Ignorable="w14 w15 w16se w16cid w16 w16cex w16sdtdh w16du">
   <w:docDefaults>
     <w:rPrDefault>
       <w:rPr>
@@ -4250,7 +4016,6 @@
   <w:style w:type="character" w:default="1" w:styleId="DefaultParagraphFont">
     <w:name w:val="Default Paragraph Font"/>
     <w:uiPriority w:val="1"/>
-    <w:semiHidden/>
     <w:unhideWhenUsed/>
   </w:style>
   <w:style w:type="table" w:default="1" w:styleId="TableNormal">
@@ -4514,6 +4279,15 @@
     <w:rPr>
       <w:color w:val="605E5C"/>
       <w:shd w:val="clear" w:color="auto" w:fill="E1DFDD"/>
+    </w:rPr>
+  </w:style>
+  <w:style w:type="character" w:styleId="FollowedHyperlink">
+    <w:name w:val="FollowedHyperlink"/>
+    <w:basedOn w:val="DefaultParagraphFont"/>
+    <w:rsid w:val="00290DCA"/>
+    <w:rPr>
+      <w:color w:val="954F72" w:themeColor="followedHyperlink"/>
+      <w:u w:val="single"/>
     </w:rPr>
   </w:style>
 </w:styles>

</xml_diff>

<commit_message>
manually add cc image
</commit_message>
<xml_diff>
--- a/word/nime-papers-template.docx
+++ b/word/nime-papers-template.docx
@@ -927,62 +927,6 @@
     </w:p>
     <w:p>
       <w:pPr>
-        <w:pStyle w:val="Heading2"/>
-        <w:spacing w:before="120"/>
-        <w:rPr>
-          <w:spacing w:val="-6"/>
-        </w:rPr>
-      </w:pPr>
-      <w:r>
-        <w:rPr>
-          <w:spacing w:val="-6"/>
-        </w:rPr>
-        <w:t>Title and Authors</w:t>
-      </w:r>
-    </w:p>
-    <w:p>
-      <w:pPr>
-        <w:spacing w:after="120"/>
-        <w:rPr>
-          <w:spacing w:val="-6"/>
-        </w:rPr>
-      </w:pPr>
-      <w:r>
-        <w:rPr>
-          <w:spacing w:val="-6"/>
-        </w:rPr>
-        <w:t>The title (Helvetica 18-point bold), authors' names (Helvetica 12-point) and affiliations (Helvetica 10-point) run across the full width of the page – one column wide. See the top of this page for three addresses. If only one address is needed, center all address text. For</w:t>
-      </w:r>
-      <w:r>
-        <w:rPr>
-          <w:spacing w:val="-6"/>
-        </w:rPr>
-        <w:t xml:space="preserve"> </w:t>
-      </w:r>
-      <w:r>
-        <w:rPr>
-          <w:spacing w:val="-6"/>
-        </w:rPr>
-        <w:t>two addresses, use two centered tabs, and so on. For more than three authors, you may have to improvise.</w:t>
-      </w:r>
-    </w:p>
-    <w:p>
-      <w:pPr>
-        <w:pStyle w:val="Heading2"/>
-        <w:spacing w:before="120"/>
-        <w:rPr>
-          <w:spacing w:val="-6"/>
-        </w:rPr>
-      </w:pPr>
-      <w:r>
-        <w:rPr>
-          <w:spacing w:val="-6"/>
-        </w:rPr>
-        <w:t>First Page Copyright Notice</w:t>
-      </w:r>
-    </w:p>
-    <w:p>
-      <w:pPr>
         <w:pStyle w:val="BodyTextIndent"/>
         <w:spacing w:after="120"/>
         <w:ind w:firstLine="0"/>
@@ -992,66 +936,22 @@
       </w:pPr>
       <w:r>
         <w:rPr>
-          <w:spacing w:val="-6"/>
-        </w:rPr>
-        <w:t>Please leave the copyright notice</w:t>
-      </w:r>
-      <w:r>
-        <w:rPr>
-          <w:spacing w:val="-6"/>
-        </w:rPr>
-        <w:t xml:space="preserve"> as is</w:t>
-      </w:r>
-      <w:r>
-        <w:rPr>
-          <w:spacing w:val="-6"/>
-        </w:rPr>
-        <w:t>.</w:t>
-      </w:r>
-    </w:p>
-    <w:p>
-      <w:pPr>
-        <w:pStyle w:val="Heading2"/>
-        <w:spacing w:before="120"/>
-        <w:rPr>
-          <w:spacing w:val="-6"/>
-        </w:rPr>
-      </w:pPr>
-      <w:r>
-        <w:rPr>
-          <w:spacing w:val="-6"/>
-        </w:rPr>
-        <w:t>Subsequent Pages</w:t>
-      </w:r>
-    </w:p>
-    <w:p>
-      <w:pPr>
-        <w:pStyle w:val="BodyTextIndent"/>
-        <w:spacing w:after="120"/>
-        <w:ind w:firstLine="0"/>
-        <w:rPr>
-          <w:spacing w:val="-6"/>
-        </w:rPr>
-      </w:pPr>
-      <w:r>
-        <w:rPr>
-          <w:i/>
           <w:noProof/>
           <w:spacing w:val="-6"/>
         </w:rPr>
         <w:drawing>
-          <wp:anchor distT="0" distB="0" distL="114300" distR="114300" simplePos="0" relativeHeight="251660288" behindDoc="0" locked="1" layoutInCell="1" allowOverlap="1" wp14:anchorId="3AD4E007" wp14:editId="58CB3B5F">
+          <wp:anchor distT="0" distB="0" distL="114300" distR="114300" simplePos="0" relativeHeight="251661312" behindDoc="0" locked="0" layoutInCell="1" allowOverlap="1" wp14:anchorId="34C6061E" wp14:editId="7BA29EC8">
             <wp:simplePos x="0" y="0"/>
             <wp:positionH relativeFrom="column">
-              <wp:posOffset>-3298190</wp:posOffset>
+              <wp:posOffset>-36195</wp:posOffset>
             </wp:positionH>
             <wp:positionV relativeFrom="page">
-              <wp:posOffset>9130030</wp:posOffset>
+              <wp:posOffset>9242425</wp:posOffset>
             </wp:positionV>
-            <wp:extent cx="3028950" cy="603885"/>
-            <wp:effectExtent l="0" t="0" r="0" b="0"/>
+            <wp:extent cx="3011170" cy="570230"/>
+            <wp:effectExtent l="0" t="0" r="0" b="1270"/>
             <wp:wrapTopAndBottom/>
-            <wp:docPr id="4" name="Picture 4"/>
+            <wp:docPr id="667880193" name="Picture 2" descr="A close up of text&#10;&#10;Description automatically generated"/>
             <wp:cNvGraphicFramePr>
               <a:graphicFrameLocks xmlns:a="http://schemas.openxmlformats.org/drawingml/2006/main" noChangeAspect="1"/>
             </wp:cNvGraphicFramePr>
@@ -1059,43 +959,145 @@
               <a:graphicData uri="http://schemas.openxmlformats.org/drawingml/2006/picture">
                 <pic:pic xmlns:pic="http://schemas.openxmlformats.org/drawingml/2006/picture">
                   <pic:nvPicPr>
-                    <pic:cNvPr id="4" name="Picture 4"/>
+                    <pic:cNvPr id="667880193" name="Picture 2" descr="A close up of text&#10;&#10;Description automatically generated"/>
                     <pic:cNvPicPr/>
                   </pic:nvPicPr>
-                  <pic:blipFill rotWithShape="1">
+                  <pic:blipFill>
                     <a:blip r:embed="rId9"/>
-                    <a:srcRect t="4803" b="23355"/>
-                    <a:stretch/>
+                    <a:stretch>
+                      <a:fillRect/>
+                    </a:stretch>
                   </pic:blipFill>
-                  <pic:spPr bwMode="auto">
+                  <pic:spPr>
                     <a:xfrm>
                       <a:off x="0" y="0"/>
-                      <a:ext cx="3028950" cy="603885"/>
+                      <a:ext cx="3011170" cy="570230"/>
                     </a:xfrm>
                     <a:prstGeom prst="rect">
                       <a:avLst/>
                     </a:prstGeom>
-                    <a:ln>
-                      <a:noFill/>
-                    </a:ln>
-                    <a:extLst>
-                      <a:ext uri="{53640926-AAD7-44D8-BBD7-CCE9431645EC}">
-                        <a14:shadowObscured xmlns:a14="http://schemas.microsoft.com/office/drawing/2010/main"/>
-                      </a:ext>
-                    </a:extLst>
                   </pic:spPr>
                 </pic:pic>
               </a:graphicData>
             </a:graphic>
-            <wp14:sizeRelH relativeFrom="margin">
+            <wp14:sizeRelH relativeFrom="page">
               <wp14:pctWidth>0</wp14:pctWidth>
             </wp14:sizeRelH>
-            <wp14:sizeRelV relativeFrom="margin">
+            <wp14:sizeRelV relativeFrom="page">
               <wp14:pctHeight>0</wp14:pctHeight>
             </wp14:sizeRelV>
           </wp:anchor>
         </w:drawing>
       </w:r>
+    </w:p>
+    <w:p>
+      <w:pPr>
+        <w:pStyle w:val="Heading2"/>
+        <w:spacing w:before="120"/>
+        <w:rPr>
+          <w:spacing w:val="-6"/>
+        </w:rPr>
+      </w:pPr>
+      <w:r>
+        <w:rPr>
+          <w:spacing w:val="-6"/>
+        </w:rPr>
+        <w:t>Title and Authors</w:t>
+      </w:r>
+    </w:p>
+    <w:p>
+      <w:pPr>
+        <w:spacing w:after="120"/>
+        <w:rPr>
+          <w:spacing w:val="-6"/>
+        </w:rPr>
+      </w:pPr>
+      <w:r>
+        <w:rPr>
+          <w:spacing w:val="-6"/>
+        </w:rPr>
+        <w:t>The title (Helvetica 18-point bold), authors' names (Helvetica 12-point) and affiliations (Helvetica 10-point) run across the full width of the page – one column wide. See the top of this page for three addresses. If only one address is needed, center all address text. For</w:t>
+      </w:r>
+      <w:r>
+        <w:rPr>
+          <w:spacing w:val="-6"/>
+        </w:rPr>
+        <w:t xml:space="preserve"> </w:t>
+      </w:r>
+      <w:r>
+        <w:rPr>
+          <w:spacing w:val="-6"/>
+        </w:rPr>
+        <w:t>two addresses, use two centered tabs, and so on. For more than three authors, you may have to improvise.</w:t>
+      </w:r>
+    </w:p>
+    <w:p>
+      <w:pPr>
+        <w:pStyle w:val="Heading2"/>
+        <w:spacing w:before="120"/>
+        <w:rPr>
+          <w:spacing w:val="-6"/>
+        </w:rPr>
+      </w:pPr>
+      <w:r>
+        <w:rPr>
+          <w:spacing w:val="-6"/>
+        </w:rPr>
+        <w:t>First Page Copyright Notice</w:t>
+      </w:r>
+    </w:p>
+    <w:p>
+      <w:pPr>
+        <w:pStyle w:val="BodyTextIndent"/>
+        <w:spacing w:after="120"/>
+        <w:ind w:firstLine="0"/>
+        <w:rPr>
+          <w:spacing w:val="-6"/>
+        </w:rPr>
+      </w:pPr>
+      <w:r>
+        <w:rPr>
+          <w:spacing w:val="-6"/>
+        </w:rPr>
+        <w:t>Please leave the copyright notice</w:t>
+      </w:r>
+      <w:r>
+        <w:rPr>
+          <w:spacing w:val="-6"/>
+        </w:rPr>
+        <w:t xml:space="preserve"> as is</w:t>
+      </w:r>
+      <w:r>
+        <w:rPr>
+          <w:spacing w:val="-6"/>
+        </w:rPr>
+        <w:t>.</w:t>
+      </w:r>
+    </w:p>
+    <w:p>
+      <w:pPr>
+        <w:pStyle w:val="Heading2"/>
+        <w:spacing w:before="120"/>
+        <w:rPr>
+          <w:spacing w:val="-6"/>
+        </w:rPr>
+      </w:pPr>
+      <w:r>
+        <w:rPr>
+          <w:spacing w:val="-6"/>
+        </w:rPr>
+        <w:t>Subsequent Pages</w:t>
+      </w:r>
+    </w:p>
+    <w:p>
+      <w:pPr>
+        <w:pStyle w:val="BodyTextIndent"/>
+        <w:spacing w:after="120"/>
+        <w:ind w:firstLine="0"/>
+        <w:rPr>
+          <w:spacing w:val="-6"/>
+        </w:rPr>
+      </w:pPr>
       <w:r>
         <w:rPr>
           <w:spacing w:val="-6"/>
@@ -2242,19 +2244,7 @@
       </w:r>
       <w:proofErr w:type="spellEnd"/>
       <w:r>
-        <w:t xml:space="preserve"> work should preferably be cited in the third person to</w:t>
-      </w:r>
-      <w:r>
-        <w:t xml:space="preserve"> </w:t>
-      </w:r>
-      <w:r>
-        <w:t>enable proper review (e.g., “As described in our previous work</w:t>
-      </w:r>
-      <w:r>
-        <w:t xml:space="preserve"> </w:t>
-      </w:r>
-      <w:r>
-        <w:t>[4]” should be “As described by Martin et al. [4]).</w:t>
+        <w:t xml:space="preserve"> work should preferably be cited in the third person to enable proper review (e.g., “As described in our previous work [4]” should be “As described by Martin et al. [4]).</w:t>
       </w:r>
     </w:p>
     <w:p/>
@@ -2267,10 +2257,7 @@
         </w:rPr>
       </w:pPr>
       <w:r>
-        <w:t xml:space="preserve">If this is not possible, specific references may be </w:t>
-      </w:r>
-      <w:r>
-        <w:t xml:space="preserve">anonymized </w:t>
+        <w:t xml:space="preserve">If this is not possible, specific references may be anonymized </w:t>
       </w:r>
       <w:r>
         <w:t>like this:</w:t>
@@ -2392,91 +2379,7 @@
         <w:rPr>
           <w:lang w:val="en-GB"/>
         </w:rPr>
-        <w:t>been followed, authors must include a section “Ethical Standards”</w:t>
-      </w:r>
-      <w:r>
-        <w:rPr>
-          <w:lang w:val="en-GB"/>
-        </w:rPr>
-        <w:t xml:space="preserve"> </w:t>
-      </w:r>
-      <w:r>
-        <w:rPr>
-          <w:lang w:val="en-GB"/>
-        </w:rPr>
-        <w:t>before the References. This section should include (if relevant):</w:t>
-      </w:r>
-      <w:r>
-        <w:rPr>
-          <w:lang w:val="en-GB"/>
-        </w:rPr>
-        <w:t xml:space="preserve"> </w:t>
-      </w:r>
-      <w:r>
-        <w:rPr>
-          <w:lang w:val="en-GB"/>
-        </w:rPr>
-        <w:t>information regarding sources of funding, potential conflicts</w:t>
-      </w:r>
-      <w:r>
-        <w:rPr>
-          <w:lang w:val="en-GB"/>
-        </w:rPr>
-        <w:t xml:space="preserve"> </w:t>
-      </w:r>
-      <w:r>
-        <w:rPr>
-          <w:lang w:val="en-GB"/>
-        </w:rPr>
-        <w:t>of interest (financial or non-financial), informed consent if the</w:t>
-      </w:r>
-      <w:r>
-        <w:rPr>
-          <w:lang w:val="en-GB"/>
-        </w:rPr>
-        <w:t xml:space="preserve"> </w:t>
-      </w:r>
-      <w:r>
-        <w:rPr>
-          <w:lang w:val="en-GB"/>
-        </w:rPr>
-        <w:t>research involved human participants, statement on welfare of</w:t>
-      </w:r>
-      <w:r>
-        <w:rPr>
-          <w:lang w:val="en-GB"/>
-        </w:rPr>
-        <w:t xml:space="preserve"> </w:t>
-      </w:r>
-      <w:r>
-        <w:rPr>
-          <w:lang w:val="en-GB"/>
-        </w:rPr>
-        <w:t>animals if the research involved animals or any other information</w:t>
-      </w:r>
-      <w:r>
-        <w:rPr>
-          <w:lang w:val="en-GB"/>
-        </w:rPr>
-        <w:t xml:space="preserve"> </w:t>
-      </w:r>
-      <w:r>
-        <w:rPr>
-          <w:lang w:val="en-GB"/>
-        </w:rPr>
-        <w:t>or context that helps ethically situate your research. For help</w:t>
-      </w:r>
-      <w:r>
-        <w:rPr>
-          <w:lang w:val="en-GB"/>
-        </w:rPr>
-        <w:t xml:space="preserve"> </w:t>
-      </w:r>
-      <w:r>
-        <w:rPr>
-          <w:lang w:val="en-GB"/>
-        </w:rPr>
-        <w:t xml:space="preserve">with the ethics section, feel free to ask on the NIME forum: </w:t>
+        <w:t xml:space="preserve">been followed, authors must include a section “Ethical Standards” before the References. This section should include (if relevant): information regarding sources of funding, potential conflicts of interest (financial or non-financial), informed consent if the research involved human participants, statement on welfare of animals if the research involved animals or any other information or context that helps ethically situate your research. For help with the ethics section, feel free to ask on the NIME forum: </w:t>
       </w:r>
       <w:hyperlink r:id="rId12" w:history="1">
         <w:r>
@@ -2484,21 +2387,7 @@
             <w:rStyle w:val="Hyperlink"/>
             <w:lang w:val="en-GB"/>
           </w:rPr>
-          <w:t>https:</w:t>
-        </w:r>
-        <w:r>
-          <w:rPr>
-            <w:rStyle w:val="Hyperlink"/>
-            <w:lang w:val="en-GB"/>
-          </w:rPr>
-          <w:t>/</w:t>
-        </w:r>
-        <w:r>
-          <w:rPr>
-            <w:rStyle w:val="Hyperlink"/>
-            <w:lang w:val="en-GB"/>
-          </w:rPr>
-          <w:t>/forum.nime.org.</w:t>
+          <w:t>https://forum.nime.org.</w:t>
         </w:r>
       </w:hyperlink>
     </w:p>
@@ -4016,6 +3905,7 @@
   <w:style w:type="character" w:default="1" w:styleId="DefaultParagraphFont">
     <w:name w:val="Default Paragraph Font"/>
     <w:uiPriority w:val="1"/>
+    <w:semiHidden/>
     <w:unhideWhenUsed/>
   </w:style>
   <w:style w:type="table" w:default="1" w:styleId="TableNormal">

</xml_diff>